<commit_message>
Especificacion de funcionalidades en documentacion
</commit_message>
<xml_diff>
--- a/Documentacion/Proyecto I Parcial.docx
+++ b/Documentacion/Proyecto I Parcial.docx
@@ -21,6 +21,9 @@
       </w:sdtEndPr>
       <w:sdtContent>
         <w:p>
+          <w:pPr>
+            <w:jc w:val="both"/>
+          </w:pPr>
           <w:r>
             <w:rPr>
               <w:noProof/>
@@ -275,7 +278,7 @@
               </mc:Choice>
               <mc:Fallback>
                 <w:pict>
-                  <v:group w14:anchorId="1ADFDD18" id="Grupo 149" o:spid="_x0000_s1026" style="position:absolute;margin-left:0;margin-top:0;width:8in;height:95.7pt;z-index:251662336;mso-width-percent:941;mso-height-percent:121;mso-top-percent:23;mso-position-horizontal:center;mso-position-horizontal-relative:page;mso-position-vertical-relative:page;mso-width-percent:941;mso-height-percent:121;mso-top-percent:23" coordorigin="" coordsize="73152,12161" o:gfxdata="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">
+                  <v:group w14:anchorId="674FC012" id="Grupo 149" o:spid="_x0000_s1026" style="position:absolute;margin-left:0;margin-top:0;width:8in;height:95.7pt;z-index:251662336;mso-width-percent:941;mso-height-percent:121;mso-top-percent:23;mso-position-horizontal:center;mso-position-horizontal-relative:page;mso-position-vertical-relative:page;mso-width-percent:941;mso-height-percent:121;mso-top-percent:23" coordorigin="" coordsize="73152,12161" o:gfxdata="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">
                     <v:shape id="Rectángulo 51" o:spid="_x0000_s1027" style="position:absolute;width:73152;height:11303;visibility:visible;mso-wrap-style:square;v-text-anchor:middle" coordsize="7312660,1129665" o:gfxdata="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" path="m,l7312660,r,1129665l3619500,733425,,1091565,,xe" fillcolor="#5b9bd5 [3204]" stroked="f" strokeweight="1pt">
                       <v:stroke joinstyle="miter"/>
                       <v:path arrowok="t" o:connecttype="custom" o:connectlocs="0,0;7315200,0;7315200,1130373;3620757,733885;0,1092249;0,0" o:connectangles="0,0,0,0,0,0"/>
@@ -398,7 +401,7 @@
                     <v:stroke joinstyle="miter"/>
                     <v:path gradientshapeok="t" o:connecttype="rect"/>
                   </v:shapetype>
-                  <v:shape id="Cuadro de texto 153" o:spid="_x0000_s1026" type="#_x0000_t202" style="position:absolute;margin-left:0;margin-top:0;width:8in;height:79.5pt;z-index:251661312;visibility:visible;mso-wrap-style:square;mso-width-percent:941;mso-height-percent:100;mso-top-percent:700;mso-wrap-distance-left:9pt;mso-wrap-distance-top:0;mso-wrap-distance-right:9pt;mso-wrap-distance-bottom:0;mso-position-horizontal:center;mso-position-horizontal-relative:page;mso-position-vertical-relative:page;mso-width-percent:941;mso-height-percent:100;mso-top-percent:700;mso-width-relative:page;mso-height-relative:page;v-text-anchor:top" o:gfxdata="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" filled="f" stroked="f" strokeweight=".5pt">
+                  <v:shape id="Cuadro de texto 153" o:spid="_x0000_s1026" type="#_x0000_t202" style="position:absolute;left:0;text-align:left;margin-left:0;margin-top:0;width:8in;height:79.5pt;z-index:251661312;visibility:visible;mso-wrap-style:square;mso-width-percent:941;mso-height-percent:100;mso-top-percent:700;mso-wrap-distance-left:9pt;mso-wrap-distance-top:0;mso-wrap-distance-right:9pt;mso-wrap-distance-bottom:0;mso-position-horizontal:center;mso-position-horizontal-relative:page;mso-position-vertical-relative:page;mso-width-percent:941;mso-height-percent:100;mso-top-percent:700;mso-width-relative:page;mso-height-relative:page;v-text-anchor:top" o:gfxdata="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" filled="f" stroked="f" strokeweight=".5pt">
                     <v:textbox style="mso-fit-shape-to-text:t" inset="126pt,0,54pt,0">
                       <w:txbxContent>
                         <w:p>
@@ -608,7 +611,7 @@
               </mc:Choice>
               <mc:Fallback>
                 <w:pict>
-                  <v:shape id="Cuadro de texto 154" o:spid="_x0000_s1027" type="#_x0000_t202" style="position:absolute;margin-left:0;margin-top:0;width:8in;height:286.5pt;z-index:251659264;visibility:visible;mso-wrap-style:square;mso-width-percent:941;mso-height-percent:363;mso-top-percent:300;mso-wrap-distance-left:9pt;mso-wrap-distance-top:0;mso-wrap-distance-right:9pt;mso-wrap-distance-bottom:0;mso-position-horizontal:center;mso-position-horizontal-relative:page;mso-position-vertical-relative:page;mso-width-percent:941;mso-height-percent:363;mso-top-percent:300;mso-width-relative:page;mso-height-relative:page;v-text-anchor:bottom" o:gfxdata="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" filled="f" stroked="f" strokeweight=".5pt">
+                  <v:shape id="Cuadro de texto 154" o:spid="_x0000_s1027" type="#_x0000_t202" style="position:absolute;left:0;text-align:left;margin-left:0;margin-top:0;width:8in;height:286.5pt;z-index:251659264;visibility:visible;mso-wrap-style:square;mso-width-percent:941;mso-height-percent:363;mso-top-percent:300;mso-wrap-distance-left:9pt;mso-wrap-distance-top:0;mso-wrap-distance-right:9pt;mso-wrap-distance-bottom:0;mso-position-horizontal:center;mso-position-horizontal-relative:page;mso-position-vertical-relative:page;mso-width-percent:941;mso-height-percent:363;mso-top-percent:300;mso-width-relative:page;mso-height-relative:page;v-text-anchor:bottom" o:gfxdata="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" filled="f" stroked="f" strokeweight=".5pt">
                     <v:textbox inset="126pt,0,54pt,0">
                       <w:txbxContent>
                         <w:p>
@@ -716,6 +719,7 @@
         </w:p>
         <w:p>
           <w:pPr>
+            <w:jc w:val="both"/>
             <w:rPr>
               <w:rFonts w:ascii="Trebuchet MS" w:eastAsia="Times New Roman" w:hAnsi="Trebuchet MS" w:cs="Times New Roman"/>
               <w:color w:val="333333"/>
@@ -744,18 +748,20 @@
         <w:ind w:left="720"/>
         <w:jc w:val="center"/>
         <w:rPr>
-          <w:rFonts w:ascii="Trebuchet MS" w:eastAsia="Times New Roman" w:hAnsi="Trebuchet MS" w:cs="Times New Roman"/>
-          <w:color w:val="333333"/>
-          <w:sz w:val="20"/>
-          <w:szCs w:val="20"/>
-          <w:lang w:eastAsia="es-EC"/>
-        </w:rPr>
-      </w:pPr>
-      <w:r>
-        <w:rPr>
-          <w:rFonts w:ascii="Trebuchet MS" w:eastAsia="Times New Roman" w:hAnsi="Trebuchet MS" w:cs="Times New Roman"/>
-          <w:color w:val="333333"/>
-          <w:sz w:val="20"/>
+          <w:rFonts w:ascii="Times New Roman" w:eastAsia="Times New Roman" w:hAnsi="Times New Roman" w:cs="Times New Roman"/>
+          <w:b/>
+          <w:color w:val="333333"/>
+          <w:sz w:val="24"/>
+          <w:szCs w:val="20"/>
+          <w:lang w:eastAsia="es-EC"/>
+        </w:rPr>
+      </w:pPr>
+      <w:r>
+        <w:rPr>
+          <w:rFonts w:ascii="Times New Roman" w:eastAsia="Times New Roman" w:hAnsi="Times New Roman" w:cs="Times New Roman"/>
+          <w:b/>
+          <w:color w:val="333333"/>
+          <w:sz w:val="24"/>
           <w:szCs w:val="20"/>
           <w:lang w:eastAsia="es-EC"/>
         </w:rPr>
@@ -770,18 +776,20 @@
         <w:ind w:left="720"/>
         <w:jc w:val="center"/>
         <w:rPr>
-          <w:rFonts w:ascii="Trebuchet MS" w:eastAsia="Times New Roman" w:hAnsi="Trebuchet MS" w:cs="Times New Roman"/>
-          <w:color w:val="333333"/>
-          <w:sz w:val="20"/>
-          <w:szCs w:val="20"/>
-          <w:lang w:eastAsia="es-EC"/>
-        </w:rPr>
-      </w:pPr>
-      <w:r>
-        <w:rPr>
-          <w:rFonts w:ascii="Trebuchet MS" w:eastAsia="Times New Roman" w:hAnsi="Trebuchet MS" w:cs="Times New Roman"/>
-          <w:color w:val="333333"/>
-          <w:sz w:val="20"/>
+          <w:rFonts w:ascii="Times New Roman" w:eastAsia="Times New Roman" w:hAnsi="Times New Roman" w:cs="Times New Roman"/>
+          <w:b/>
+          <w:color w:val="333333"/>
+          <w:sz w:val="24"/>
+          <w:szCs w:val="20"/>
+          <w:lang w:eastAsia="es-EC"/>
+        </w:rPr>
+      </w:pPr>
+      <w:r>
+        <w:rPr>
+          <w:rFonts w:ascii="Times New Roman" w:eastAsia="Times New Roman" w:hAnsi="Times New Roman" w:cs="Times New Roman"/>
+          <w:b/>
+          <w:color w:val="333333"/>
+          <w:sz w:val="24"/>
           <w:szCs w:val="20"/>
           <w:lang w:eastAsia="es-EC"/>
         </w:rPr>
@@ -790,9 +798,10 @@
       <w:proofErr w:type="spellStart"/>
       <w:r>
         <w:rPr>
-          <w:rFonts w:ascii="Trebuchet MS" w:eastAsia="Times New Roman" w:hAnsi="Trebuchet MS" w:cs="Times New Roman"/>
-          <w:color w:val="333333"/>
-          <w:sz w:val="20"/>
+          <w:rFonts w:ascii="Times New Roman" w:eastAsia="Times New Roman" w:hAnsi="Times New Roman" w:cs="Times New Roman"/>
+          <w:b/>
+          <w:color w:val="333333"/>
+          <w:sz w:val="24"/>
           <w:szCs w:val="20"/>
           <w:lang w:eastAsia="es-EC"/>
         </w:rPr>
@@ -804,21 +813,20 @@
       <w:pPr>
         <w:shd w:val="clear" w:color="auto" w:fill="FFFFFF"/>
         <w:spacing w:before="100" w:beforeAutospacing="1" w:after="100" w:afterAutospacing="1" w:line="293" w:lineRule="atLeast"/>
-        <w:rPr>
-          <w:rFonts w:ascii="Trebuchet MS" w:eastAsia="Times New Roman" w:hAnsi="Trebuchet MS" w:cs="Times New Roman"/>
+        <w:jc w:val="both"/>
+        <w:rPr>
+          <w:rFonts w:ascii="Times New Roman" w:eastAsia="Times New Roman" w:hAnsi="Times New Roman" w:cs="Times New Roman"/>
           <w:b/>
           <w:color w:val="333333"/>
-          <w:sz w:val="20"/>
-          <w:szCs w:val="20"/>
-          <w:lang w:eastAsia="es-EC"/>
-        </w:rPr>
-      </w:pPr>
-      <w:r>
-        <w:rPr>
-          <w:rFonts w:ascii="Trebuchet MS" w:eastAsia="Times New Roman" w:hAnsi="Trebuchet MS" w:cs="Times New Roman"/>
+          <w:szCs w:val="20"/>
+          <w:lang w:eastAsia="es-EC"/>
+        </w:rPr>
+      </w:pPr>
+      <w:r>
+        <w:rPr>
+          <w:rFonts w:ascii="Times New Roman" w:eastAsia="Times New Roman" w:hAnsi="Times New Roman" w:cs="Times New Roman"/>
           <w:b/>
           <w:color w:val="333333"/>
-          <w:sz w:val="20"/>
           <w:szCs w:val="20"/>
           <w:lang w:eastAsia="es-EC"/>
         </w:rPr>
@@ -829,20 +837,18 @@
       <w:pPr>
         <w:shd w:val="clear" w:color="auto" w:fill="FFFFFF"/>
         <w:spacing w:before="100" w:beforeAutospacing="1" w:after="100" w:afterAutospacing="1" w:line="293" w:lineRule="atLeast"/>
-        <w:rPr>
-          <w:rFonts w:ascii="Trebuchet MS" w:eastAsia="Times New Roman" w:hAnsi="Trebuchet MS" w:cs="Times New Roman"/>
-          <w:color w:val="333333"/>
-          <w:sz w:val="20"/>
-          <w:szCs w:val="20"/>
-          <w:lang w:eastAsia="es-EC"/>
-        </w:rPr>
-      </w:pPr>
-      <w:bookmarkStart w:id="0" w:name="_GoBack"/>
-      <w:r>
-        <w:rPr>
-          <w:rFonts w:ascii="Trebuchet MS" w:eastAsia="Times New Roman" w:hAnsi="Trebuchet MS" w:cs="Times New Roman"/>
-          <w:color w:val="333333"/>
-          <w:sz w:val="20"/>
+        <w:jc w:val="both"/>
+        <w:rPr>
+          <w:rFonts w:ascii="Times New Roman" w:eastAsia="Times New Roman" w:hAnsi="Times New Roman" w:cs="Times New Roman"/>
+          <w:color w:val="333333"/>
+          <w:szCs w:val="20"/>
+          <w:lang w:eastAsia="es-EC"/>
+        </w:rPr>
+      </w:pPr>
+      <w:r>
+        <w:rPr>
+          <w:rFonts w:ascii="Times New Roman" w:eastAsia="Times New Roman" w:hAnsi="Times New Roman" w:cs="Times New Roman"/>
+          <w:color w:val="333333"/>
           <w:szCs w:val="20"/>
           <w:lang w:eastAsia="es-EC"/>
         </w:rPr>
@@ -851,9 +857,8 @@
       <w:proofErr w:type="spellStart"/>
       <w:r>
         <w:rPr>
-          <w:rFonts w:ascii="Trebuchet MS" w:eastAsia="Times New Roman" w:hAnsi="Trebuchet MS" w:cs="Times New Roman"/>
-          <w:color w:val="333333"/>
-          <w:sz w:val="20"/>
+          <w:rFonts w:ascii="Times New Roman" w:eastAsia="Times New Roman" w:hAnsi="Times New Roman" w:cs="Times New Roman"/>
+          <w:color w:val="333333"/>
           <w:szCs w:val="20"/>
           <w:lang w:eastAsia="es-EC"/>
         </w:rPr>
@@ -862,33 +867,30 @@
       <w:proofErr w:type="spellEnd"/>
       <w:r>
         <w:rPr>
-          <w:rFonts w:ascii="Trebuchet MS" w:eastAsia="Times New Roman" w:hAnsi="Trebuchet MS" w:cs="Times New Roman"/>
-          <w:color w:val="333333"/>
-          <w:sz w:val="20"/>
+          <w:rFonts w:ascii="Times New Roman" w:eastAsia="Times New Roman" w:hAnsi="Times New Roman" w:cs="Times New Roman"/>
+          <w:color w:val="333333"/>
           <w:szCs w:val="20"/>
           <w:lang w:eastAsia="es-EC"/>
         </w:rPr>
         <w:t xml:space="preserve"> y los módulos necesarios para este propósito, el dispositivo será capaz de identificar y decodificar estos códigos, y mostrar en tiempo real el enlace a una actividad específica. </w:t>
       </w:r>
     </w:p>
-    <w:bookmarkEnd w:id="0"/>
     <w:p>
       <w:pPr>
         <w:shd w:val="clear" w:color="auto" w:fill="FFFFFF"/>
         <w:spacing w:before="100" w:beforeAutospacing="1" w:after="100" w:afterAutospacing="1" w:line="293" w:lineRule="atLeast"/>
-        <w:rPr>
-          <w:rFonts w:ascii="Trebuchet MS" w:eastAsia="Times New Roman" w:hAnsi="Trebuchet MS" w:cs="Times New Roman"/>
-          <w:color w:val="333333"/>
-          <w:sz w:val="20"/>
-          <w:szCs w:val="20"/>
-          <w:lang w:eastAsia="es-EC"/>
-        </w:rPr>
-      </w:pPr>
-      <w:r>
-        <w:rPr>
-          <w:rFonts w:ascii="Trebuchet MS" w:eastAsia="Times New Roman" w:hAnsi="Trebuchet MS" w:cs="Times New Roman"/>
-          <w:color w:val="333333"/>
-          <w:sz w:val="20"/>
+        <w:jc w:val="both"/>
+        <w:rPr>
+          <w:rFonts w:ascii="Times New Roman" w:eastAsia="Times New Roman" w:hAnsi="Times New Roman" w:cs="Times New Roman"/>
+          <w:color w:val="333333"/>
+          <w:szCs w:val="20"/>
+          <w:lang w:eastAsia="es-EC"/>
+        </w:rPr>
+      </w:pPr>
+      <w:r>
+        <w:rPr>
+          <w:rFonts w:ascii="Times New Roman" w:eastAsia="Times New Roman" w:hAnsi="Times New Roman" w:cs="Times New Roman"/>
+          <w:color w:val="333333"/>
           <w:szCs w:val="20"/>
           <w:lang w:eastAsia="es-EC"/>
         </w:rPr>
@@ -896,9 +898,8 @@
       </w:r>
       <w:r>
         <w:rPr>
-          <w:rFonts w:ascii="Trebuchet MS" w:eastAsia="Times New Roman" w:hAnsi="Trebuchet MS" w:cs="Times New Roman"/>
-          <w:color w:val="333333"/>
-          <w:sz w:val="20"/>
+          <w:rFonts w:ascii="Times New Roman" w:eastAsia="Times New Roman" w:hAnsi="Times New Roman" w:cs="Times New Roman"/>
+          <w:color w:val="333333"/>
           <w:szCs w:val="20"/>
           <w:lang w:eastAsia="es-EC"/>
         </w:rPr>
@@ -909,21 +910,20 @@
       <w:pPr>
         <w:shd w:val="clear" w:color="auto" w:fill="FFFFFF"/>
         <w:spacing w:before="100" w:beforeAutospacing="1" w:after="100" w:afterAutospacing="1" w:line="293" w:lineRule="atLeast"/>
-        <w:rPr>
-          <w:rFonts w:ascii="Trebuchet MS" w:eastAsia="Times New Roman" w:hAnsi="Trebuchet MS" w:cs="Times New Roman"/>
+        <w:jc w:val="both"/>
+        <w:rPr>
+          <w:rFonts w:ascii="Times New Roman" w:eastAsia="Times New Roman" w:hAnsi="Times New Roman" w:cs="Times New Roman"/>
           <w:b/>
           <w:color w:val="333333"/>
-          <w:sz w:val="20"/>
-          <w:szCs w:val="20"/>
-          <w:lang w:eastAsia="es-EC"/>
-        </w:rPr>
-      </w:pPr>
-      <w:r>
-        <w:rPr>
-          <w:rFonts w:ascii="Trebuchet MS" w:eastAsia="Times New Roman" w:hAnsi="Trebuchet MS" w:cs="Times New Roman"/>
+          <w:szCs w:val="20"/>
+          <w:lang w:eastAsia="es-EC"/>
+        </w:rPr>
+      </w:pPr>
+      <w:r>
+        <w:rPr>
+          <w:rFonts w:ascii="Times New Roman" w:eastAsia="Times New Roman" w:hAnsi="Times New Roman" w:cs="Times New Roman"/>
           <w:b/>
           <w:color w:val="333333"/>
-          <w:sz w:val="20"/>
           <w:szCs w:val="20"/>
           <w:lang w:eastAsia="es-EC"/>
         </w:rPr>
@@ -934,19 +934,18 @@
       <w:pPr>
         <w:shd w:val="clear" w:color="auto" w:fill="FFFFFF"/>
         <w:spacing w:before="100" w:beforeAutospacing="1" w:after="100" w:afterAutospacing="1" w:line="293" w:lineRule="atLeast"/>
-        <w:rPr>
-          <w:rFonts w:ascii="Trebuchet MS" w:eastAsia="Times New Roman" w:hAnsi="Trebuchet MS" w:cs="Times New Roman"/>
-          <w:color w:val="333333"/>
-          <w:sz w:val="20"/>
-          <w:szCs w:val="20"/>
-          <w:lang w:eastAsia="es-EC"/>
-        </w:rPr>
-      </w:pPr>
-      <w:r>
-        <w:rPr>
-          <w:rFonts w:ascii="Trebuchet MS" w:eastAsia="Times New Roman" w:hAnsi="Trebuchet MS" w:cs="Times New Roman"/>
-          <w:color w:val="333333"/>
-          <w:sz w:val="20"/>
+        <w:jc w:val="both"/>
+        <w:rPr>
+          <w:rFonts w:ascii="Times New Roman" w:eastAsia="Times New Roman" w:hAnsi="Times New Roman" w:cs="Times New Roman"/>
+          <w:color w:val="333333"/>
+          <w:szCs w:val="20"/>
+          <w:lang w:eastAsia="es-EC"/>
+        </w:rPr>
+      </w:pPr>
+      <w:r>
+        <w:rPr>
+          <w:rFonts w:ascii="Times New Roman" w:eastAsia="Times New Roman" w:hAnsi="Times New Roman" w:cs="Times New Roman"/>
+          <w:color w:val="333333"/>
           <w:szCs w:val="20"/>
           <w:lang w:eastAsia="es-EC"/>
         </w:rPr>
@@ -954,224 +953,573 @@
       </w:r>
       <w:r>
         <w:rPr>
-          <w:rFonts w:ascii="Trebuchet MS" w:eastAsia="Times New Roman" w:hAnsi="Trebuchet MS" w:cs="Times New Roman"/>
-          <w:color w:val="333333"/>
-          <w:sz w:val="20"/>
-          <w:szCs w:val="20"/>
-          <w:lang w:eastAsia="es-EC"/>
-        </w:rPr>
-        <w:t xml:space="preserve">remos un </w:t>
-      </w:r>
-      <w:proofErr w:type="spellStart"/>
-      <w:r>
-        <w:rPr>
-          <w:rFonts w:ascii="Trebuchet MS" w:eastAsia="Times New Roman" w:hAnsi="Trebuchet MS" w:cs="Times New Roman"/>
-          <w:color w:val="333333"/>
-          <w:sz w:val="20"/>
-          <w:szCs w:val="20"/>
-          <w:lang w:eastAsia="es-EC"/>
-        </w:rPr>
-        <w:t>Mainboard</w:t>
-      </w:r>
-      <w:proofErr w:type="spellEnd"/>
-      <w:r>
-        <w:rPr>
-          <w:rFonts w:ascii="Trebuchet MS" w:eastAsia="Times New Roman" w:hAnsi="Trebuchet MS" w:cs="Times New Roman"/>
-          <w:color w:val="333333"/>
-          <w:sz w:val="20"/>
-          <w:szCs w:val="20"/>
-          <w:lang w:eastAsia="es-EC"/>
-        </w:rPr>
-        <w:t xml:space="preserve"> FEZ Spider </w:t>
-      </w:r>
-      <w:proofErr w:type="spellStart"/>
-      <w:r>
-        <w:rPr>
-          <w:rFonts w:ascii="Trebuchet MS" w:eastAsia="Times New Roman" w:hAnsi="Trebuchet MS" w:cs="Times New Roman"/>
-          <w:color w:val="333333"/>
-          <w:sz w:val="20"/>
-          <w:szCs w:val="20"/>
-          <w:lang w:eastAsia="es-EC"/>
-        </w:rPr>
-        <w:t>Gadgeteer</w:t>
-      </w:r>
-      <w:proofErr w:type="spellEnd"/>
-      <w:r>
-        <w:rPr>
-          <w:rFonts w:ascii="Trebuchet MS" w:eastAsia="Times New Roman" w:hAnsi="Trebuchet MS" w:cs="Times New Roman"/>
-          <w:color w:val="333333"/>
-          <w:sz w:val="20"/>
-          <w:szCs w:val="20"/>
-          <w:lang w:eastAsia="es-EC"/>
-        </w:rPr>
-        <w:t xml:space="preserve">, y los módulos: </w:t>
-      </w:r>
-      <w:r>
-        <w:rPr>
-          <w:rFonts w:ascii="Trebuchet MS" w:eastAsia="Times New Roman" w:hAnsi="Trebuchet MS" w:cs="Times New Roman"/>
-          <w:color w:val="333333"/>
-          <w:sz w:val="20"/>
-          <w:szCs w:val="20"/>
-          <w:lang w:eastAsia="es-EC"/>
-        </w:rPr>
-        <w:t>C</w:t>
-      </w:r>
-      <w:r>
-        <w:rPr>
-          <w:rFonts w:ascii="Trebuchet MS" w:eastAsia="Times New Roman" w:hAnsi="Trebuchet MS" w:cs="Times New Roman"/>
-          <w:color w:val="333333"/>
-          <w:sz w:val="20"/>
-          <w:szCs w:val="20"/>
-          <w:lang w:eastAsia="es-EC"/>
-        </w:rPr>
-        <w:t>ámara, pantalla LCD, fuente de poder, y un botón.</w:t>
+          <w:rFonts w:ascii="Times New Roman" w:eastAsia="Times New Roman" w:hAnsi="Times New Roman" w:cs="Times New Roman"/>
+          <w:color w:val="333333"/>
+          <w:szCs w:val="20"/>
+          <w:lang w:eastAsia="es-EC"/>
+        </w:rPr>
+        <w:t>remos</w:t>
+      </w:r>
+      <w:r>
+        <w:rPr>
+          <w:rFonts w:ascii="Times New Roman" w:eastAsia="Times New Roman" w:hAnsi="Times New Roman" w:cs="Times New Roman"/>
+          <w:color w:val="333333"/>
+          <w:szCs w:val="20"/>
+          <w:lang w:eastAsia="es-EC"/>
+        </w:rPr>
+        <w:t>:</w:t>
       </w:r>
     </w:p>
     <w:p>
       <w:pPr>
+        <w:pStyle w:val="Prrafodelista"/>
+        <w:numPr>
+          <w:ilvl w:val="0"/>
+          <w:numId w:val="2"/>
+        </w:numPr>
         <w:shd w:val="clear" w:color="auto" w:fill="FFFFFF"/>
         <w:spacing w:before="100" w:beforeAutospacing="1" w:after="100" w:afterAutospacing="1" w:line="293" w:lineRule="atLeast"/>
-        <w:rPr>
-          <w:rFonts w:ascii="Trebuchet MS" w:eastAsia="Times New Roman" w:hAnsi="Trebuchet MS" w:cs="Times New Roman"/>
-          <w:b/>
-          <w:color w:val="333333"/>
-          <w:sz w:val="20"/>
-          <w:szCs w:val="20"/>
-          <w:lang w:eastAsia="es-EC"/>
-        </w:rPr>
-      </w:pPr>
-      <w:r>
-        <w:rPr>
-          <w:rFonts w:ascii="Trebuchet MS" w:eastAsia="Times New Roman" w:hAnsi="Trebuchet MS" w:cs="Times New Roman"/>
-          <w:b/>
-          <w:color w:val="333333"/>
-          <w:sz w:val="20"/>
-          <w:szCs w:val="20"/>
-          <w:lang w:eastAsia="es-EC"/>
-        </w:rPr>
-        <w:t>Funcionalidades</w:t>
-      </w:r>
+        <w:jc w:val="both"/>
+        <w:rPr>
+          <w:rFonts w:ascii="Times New Roman" w:eastAsia="Times New Roman" w:hAnsi="Times New Roman" w:cs="Times New Roman"/>
+          <w:color w:val="333333"/>
+          <w:szCs w:val="20"/>
+          <w:lang w:eastAsia="es-EC"/>
+        </w:rPr>
+      </w:pPr>
+      <w:proofErr w:type="spellStart"/>
+      <w:r>
+        <w:rPr>
+          <w:rFonts w:ascii="Times New Roman" w:eastAsia="Times New Roman" w:hAnsi="Times New Roman" w:cs="Times New Roman"/>
+          <w:color w:val="333333"/>
+          <w:szCs w:val="20"/>
+          <w:lang w:eastAsia="es-EC"/>
+        </w:rPr>
+        <w:t>Mainboard</w:t>
+      </w:r>
+      <w:proofErr w:type="spellEnd"/>
+      <w:r>
+        <w:rPr>
+          <w:rFonts w:ascii="Times New Roman" w:eastAsia="Times New Roman" w:hAnsi="Times New Roman" w:cs="Times New Roman"/>
+          <w:color w:val="333333"/>
+          <w:szCs w:val="20"/>
+          <w:lang w:eastAsia="es-EC"/>
+        </w:rPr>
+        <w:t xml:space="preserve"> FEZ Spider</w:t>
+      </w:r>
+      <w:r>
+        <w:rPr>
+          <w:rFonts w:ascii="Times New Roman" w:eastAsia="Times New Roman" w:hAnsi="Times New Roman" w:cs="Times New Roman"/>
+          <w:color w:val="333333"/>
+          <w:szCs w:val="20"/>
+          <w:lang w:eastAsia="es-EC"/>
+        </w:rPr>
+        <w:t xml:space="preserve"> </w:t>
+      </w:r>
+      <w:proofErr w:type="spellStart"/>
+      <w:r>
+        <w:rPr>
+          <w:rFonts w:ascii="Times New Roman" w:eastAsia="Times New Roman" w:hAnsi="Times New Roman" w:cs="Times New Roman"/>
+          <w:color w:val="333333"/>
+          <w:szCs w:val="20"/>
+          <w:lang w:eastAsia="es-EC"/>
+        </w:rPr>
+        <w:t>Gadgeteer</w:t>
+      </w:r>
+      <w:proofErr w:type="spellEnd"/>
     </w:p>
     <w:p>
       <w:pPr>
+        <w:pStyle w:val="Prrafodelista"/>
+        <w:numPr>
+          <w:ilvl w:val="0"/>
+          <w:numId w:val="2"/>
+        </w:numPr>
         <w:shd w:val="clear" w:color="auto" w:fill="FFFFFF"/>
         <w:spacing w:before="100" w:beforeAutospacing="1" w:after="100" w:afterAutospacing="1" w:line="293" w:lineRule="atLeast"/>
-        <w:rPr>
-          <w:rFonts w:ascii="Trebuchet MS" w:eastAsia="Times New Roman" w:hAnsi="Trebuchet MS" w:cs="Times New Roman"/>
-          <w:color w:val="333333"/>
-          <w:sz w:val="20"/>
-          <w:szCs w:val="20"/>
-          <w:lang w:eastAsia="es-EC"/>
-        </w:rPr>
-      </w:pPr>
-      <w:r>
-        <w:rPr>
-          <w:rFonts w:ascii="Trebuchet MS" w:eastAsia="Times New Roman" w:hAnsi="Trebuchet MS" w:cs="Times New Roman"/>
-          <w:color w:val="333333"/>
-          <w:sz w:val="20"/>
-          <w:szCs w:val="20"/>
-          <w:lang w:eastAsia="es-EC"/>
-        </w:rPr>
-        <w:t xml:space="preserve">Una vez creado el gadget, se utilizará una cámara para detectar en tiempo real un código QR y realizar una acción determinada y previamente codificada, el contenido o el enlace del </w:t>
-      </w:r>
-      <w:r>
-        <w:rPr>
-          <w:rFonts w:ascii="Trebuchet MS" w:eastAsia="Times New Roman" w:hAnsi="Trebuchet MS" w:cs="Times New Roman"/>
-          <w:color w:val="333333"/>
-          <w:sz w:val="20"/>
-          <w:szCs w:val="20"/>
-          <w:lang w:eastAsia="es-EC"/>
-        </w:rPr>
-        <w:t xml:space="preserve">código QR se mostrará en pantalla, para la detección del contenido QR, se utilizará una librería específica para este propósito. </w:t>
+        <w:jc w:val="both"/>
+        <w:rPr>
+          <w:rFonts w:ascii="Times New Roman" w:eastAsia="Times New Roman" w:hAnsi="Times New Roman" w:cs="Times New Roman"/>
+          <w:color w:val="333333"/>
+          <w:szCs w:val="20"/>
+          <w:lang w:eastAsia="es-EC"/>
+        </w:rPr>
+      </w:pPr>
+      <w:r>
+        <w:rPr>
+          <w:rFonts w:ascii="Times New Roman" w:eastAsia="Times New Roman" w:hAnsi="Times New Roman" w:cs="Times New Roman"/>
+          <w:color w:val="333333"/>
+          <w:szCs w:val="20"/>
+          <w:lang w:eastAsia="es-EC"/>
+        </w:rPr>
+        <w:t>M</w:t>
+      </w:r>
+      <w:r>
+        <w:rPr>
+          <w:rFonts w:ascii="Times New Roman" w:eastAsia="Times New Roman" w:hAnsi="Times New Roman" w:cs="Times New Roman"/>
+          <w:color w:val="333333"/>
+          <w:szCs w:val="20"/>
+          <w:lang w:eastAsia="es-EC"/>
+        </w:rPr>
+        <w:t xml:space="preserve">ódulos: </w:t>
       </w:r>
     </w:p>
     <w:p>
       <w:pPr>
+        <w:pStyle w:val="Prrafodelista"/>
+        <w:numPr>
+          <w:ilvl w:val="1"/>
+          <w:numId w:val="2"/>
+        </w:numPr>
         <w:shd w:val="clear" w:color="auto" w:fill="FFFFFF"/>
         <w:spacing w:before="100" w:beforeAutospacing="1" w:after="100" w:afterAutospacing="1" w:line="293" w:lineRule="atLeast"/>
-        <w:rPr>
-          <w:rFonts w:ascii="Trebuchet MS" w:eastAsia="Times New Roman" w:hAnsi="Trebuchet MS" w:cs="Times New Roman"/>
-          <w:b/>
-          <w:color w:val="333333"/>
-          <w:sz w:val="20"/>
-          <w:szCs w:val="20"/>
-          <w:lang w:eastAsia="es-EC"/>
-        </w:rPr>
-      </w:pPr>
-      <w:r>
-        <w:rPr>
-          <w:rFonts w:ascii="Trebuchet MS" w:eastAsia="Times New Roman" w:hAnsi="Trebuchet MS" w:cs="Times New Roman"/>
-          <w:b/>
-          <w:color w:val="333333"/>
-          <w:sz w:val="20"/>
-          <w:szCs w:val="20"/>
-          <w:lang w:eastAsia="es-EC"/>
-        </w:rPr>
-        <w:t>Retos:</w:t>
+        <w:jc w:val="both"/>
+        <w:rPr>
+          <w:rFonts w:ascii="Times New Roman" w:eastAsia="Times New Roman" w:hAnsi="Times New Roman" w:cs="Times New Roman"/>
+          <w:color w:val="333333"/>
+          <w:szCs w:val="20"/>
+          <w:lang w:eastAsia="es-EC"/>
+        </w:rPr>
+      </w:pPr>
+      <w:r>
+        <w:rPr>
+          <w:rFonts w:ascii="Times New Roman" w:eastAsia="Times New Roman" w:hAnsi="Times New Roman" w:cs="Times New Roman"/>
+          <w:color w:val="333333"/>
+          <w:szCs w:val="20"/>
+          <w:lang w:eastAsia="es-EC"/>
+        </w:rPr>
+        <w:t>C</w:t>
+      </w:r>
+      <w:r>
+        <w:rPr>
+          <w:rFonts w:ascii="Times New Roman" w:eastAsia="Times New Roman" w:hAnsi="Times New Roman" w:cs="Times New Roman"/>
+          <w:color w:val="333333"/>
+          <w:szCs w:val="20"/>
+          <w:lang w:eastAsia="es-EC"/>
+        </w:rPr>
+        <w:t>ámar</w:t>
+      </w:r>
+      <w:r>
+        <w:rPr>
+          <w:rFonts w:ascii="Times New Roman" w:eastAsia="Times New Roman" w:hAnsi="Times New Roman" w:cs="Times New Roman"/>
+          <w:color w:val="333333"/>
+          <w:szCs w:val="20"/>
+          <w:lang w:eastAsia="es-EC"/>
+        </w:rPr>
+        <w:t>a</w:t>
       </w:r>
     </w:p>
     <w:p>
       <w:pPr>
+        <w:pStyle w:val="Prrafodelista"/>
+        <w:numPr>
+          <w:ilvl w:val="1"/>
+          <w:numId w:val="2"/>
+        </w:numPr>
         <w:shd w:val="clear" w:color="auto" w:fill="FFFFFF"/>
         <w:spacing w:before="100" w:beforeAutospacing="1" w:after="100" w:afterAutospacing="1" w:line="293" w:lineRule="atLeast"/>
-        <w:rPr>
-          <w:rFonts w:ascii="Trebuchet MS" w:eastAsia="Times New Roman" w:hAnsi="Trebuchet MS" w:cs="Times New Roman"/>
-          <w:color w:val="333333"/>
-          <w:sz w:val="20"/>
-          <w:szCs w:val="20"/>
-          <w:lang w:eastAsia="es-EC"/>
-        </w:rPr>
-      </w:pPr>
-      <w:r>
-        <w:rPr>
-          <w:rFonts w:ascii="Trebuchet MS" w:eastAsia="Times New Roman" w:hAnsi="Trebuchet MS" w:cs="Times New Roman"/>
-          <w:color w:val="333333"/>
-          <w:sz w:val="20"/>
-          <w:szCs w:val="20"/>
-          <w:lang w:eastAsia="es-EC"/>
-        </w:rPr>
-        <w:t xml:space="preserve">Para el proyecto se utilizará una librería que decodifica el código QR, en tiempo real, previo a la programación necesaria que hay que realizar para manejar el contenido, y mostrarlo en la LCD, será necesario adaptar esta librería al IDE .Net </w:t>
-      </w:r>
-      <w:proofErr w:type="spellStart"/>
-      <w:r>
-        <w:rPr>
-          <w:rFonts w:ascii="Trebuchet MS" w:eastAsia="Times New Roman" w:hAnsi="Trebuchet MS" w:cs="Times New Roman"/>
-          <w:color w:val="333333"/>
-          <w:sz w:val="20"/>
-          <w:szCs w:val="20"/>
-          <w:lang w:eastAsia="es-EC"/>
-        </w:rPr>
-        <w:t>Gadgeteer</w:t>
-      </w:r>
-      <w:proofErr w:type="spellEnd"/>
-      <w:r>
-        <w:rPr>
-          <w:rFonts w:ascii="Trebuchet MS" w:eastAsia="Times New Roman" w:hAnsi="Trebuchet MS" w:cs="Times New Roman"/>
-          <w:color w:val="333333"/>
-          <w:sz w:val="20"/>
-          <w:szCs w:val="20"/>
-          <w:lang w:eastAsia="es-EC"/>
-        </w:rPr>
-        <w:t xml:space="preserve"> con Visual Studio.</w:t>
+        <w:jc w:val="both"/>
+        <w:rPr>
+          <w:rFonts w:ascii="Times New Roman" w:eastAsia="Times New Roman" w:hAnsi="Times New Roman" w:cs="Times New Roman"/>
+          <w:color w:val="333333"/>
+          <w:szCs w:val="20"/>
+          <w:lang w:eastAsia="es-EC"/>
+        </w:rPr>
+      </w:pPr>
+      <w:r>
+        <w:rPr>
+          <w:rFonts w:ascii="Times New Roman" w:eastAsia="Times New Roman" w:hAnsi="Times New Roman" w:cs="Times New Roman"/>
+          <w:color w:val="333333"/>
+          <w:szCs w:val="20"/>
+          <w:lang w:eastAsia="es-EC"/>
+        </w:rPr>
+        <w:t>P</w:t>
+      </w:r>
+      <w:r>
+        <w:rPr>
+          <w:rFonts w:ascii="Times New Roman" w:eastAsia="Times New Roman" w:hAnsi="Times New Roman" w:cs="Times New Roman"/>
+          <w:color w:val="333333"/>
+          <w:szCs w:val="20"/>
+          <w:lang w:eastAsia="es-EC"/>
+        </w:rPr>
+        <w:t>antalla LCD</w:t>
       </w:r>
     </w:p>
     <w:p>
       <w:pPr>
+        <w:pStyle w:val="Prrafodelista"/>
+        <w:numPr>
+          <w:ilvl w:val="1"/>
+          <w:numId w:val="2"/>
+        </w:numPr>
         <w:shd w:val="clear" w:color="auto" w:fill="FFFFFF"/>
         <w:spacing w:before="100" w:beforeAutospacing="1" w:after="100" w:afterAutospacing="1" w:line="293" w:lineRule="atLeast"/>
-        <w:rPr>
-          <w:rFonts w:ascii="Trebuchet MS" w:eastAsia="Times New Roman" w:hAnsi="Trebuchet MS" w:cs="Times New Roman"/>
-          <w:color w:val="333333"/>
-          <w:sz w:val="20"/>
-          <w:szCs w:val="20"/>
-          <w:lang w:eastAsia="es-EC"/>
-        </w:rPr>
-      </w:pPr>
-      <w:r>
-        <w:rPr>
-          <w:rFonts w:ascii="Trebuchet MS" w:eastAsia="Times New Roman" w:hAnsi="Trebuchet MS" w:cs="Times New Roman"/>
-          <w:color w:val="333333"/>
-          <w:sz w:val="20"/>
+        <w:jc w:val="both"/>
+        <w:rPr>
+          <w:rFonts w:ascii="Times New Roman" w:eastAsia="Times New Roman" w:hAnsi="Times New Roman" w:cs="Times New Roman"/>
+          <w:color w:val="333333"/>
+          <w:szCs w:val="20"/>
+          <w:lang w:eastAsia="es-EC"/>
+        </w:rPr>
+      </w:pPr>
+      <w:r>
+        <w:rPr>
+          <w:rFonts w:ascii="Times New Roman" w:eastAsia="Times New Roman" w:hAnsi="Times New Roman" w:cs="Times New Roman"/>
+          <w:color w:val="333333"/>
+          <w:szCs w:val="20"/>
+          <w:lang w:eastAsia="es-EC"/>
+        </w:rPr>
+        <w:t>F</w:t>
+      </w:r>
+      <w:r>
+        <w:rPr>
+          <w:rFonts w:ascii="Times New Roman" w:eastAsia="Times New Roman" w:hAnsi="Times New Roman" w:cs="Times New Roman"/>
+          <w:color w:val="333333"/>
+          <w:szCs w:val="20"/>
+          <w:lang w:eastAsia="es-EC"/>
+        </w:rPr>
+        <w:t>uente de poder</w:t>
+      </w:r>
+    </w:p>
+    <w:p>
+      <w:pPr>
+        <w:pStyle w:val="Prrafodelista"/>
+        <w:numPr>
+          <w:ilvl w:val="1"/>
+          <w:numId w:val="2"/>
+        </w:numPr>
+        <w:shd w:val="clear" w:color="auto" w:fill="FFFFFF"/>
+        <w:spacing w:before="100" w:beforeAutospacing="1" w:after="100" w:afterAutospacing="1" w:line="293" w:lineRule="atLeast"/>
+        <w:jc w:val="both"/>
+        <w:rPr>
+          <w:rFonts w:ascii="Times New Roman" w:eastAsia="Times New Roman" w:hAnsi="Times New Roman" w:cs="Times New Roman"/>
+          <w:color w:val="333333"/>
+          <w:szCs w:val="20"/>
+          <w:lang w:eastAsia="es-EC"/>
+        </w:rPr>
+      </w:pPr>
+      <w:r>
+        <w:rPr>
+          <w:rFonts w:ascii="Times New Roman" w:eastAsia="Times New Roman" w:hAnsi="Times New Roman" w:cs="Times New Roman"/>
+          <w:color w:val="333333"/>
+          <w:szCs w:val="20"/>
+          <w:lang w:eastAsia="es-EC"/>
+        </w:rPr>
+        <w:t>Botón</w:t>
+      </w:r>
+    </w:p>
+    <w:p>
+      <w:pPr>
+        <w:shd w:val="clear" w:color="auto" w:fill="FFFFFF"/>
+        <w:spacing w:before="100" w:beforeAutospacing="1" w:after="100" w:afterAutospacing="1" w:line="293" w:lineRule="atLeast"/>
+        <w:jc w:val="both"/>
+        <w:rPr>
+          <w:rFonts w:ascii="Times New Roman" w:eastAsia="Times New Roman" w:hAnsi="Times New Roman" w:cs="Times New Roman"/>
+          <w:color w:val="333333"/>
+          <w:szCs w:val="20"/>
+          <w:lang w:eastAsia="es-EC"/>
+        </w:rPr>
+      </w:pPr>
+      <w:r>
+        <w:rPr>
+          <w:rFonts w:ascii="Times New Roman" w:eastAsia="Times New Roman" w:hAnsi="Times New Roman" w:cs="Times New Roman"/>
+          <w:color w:val="333333"/>
+          <w:szCs w:val="20"/>
+          <w:lang w:eastAsia="es-EC"/>
+        </w:rPr>
+        <w:t xml:space="preserve">En el </w:t>
+      </w:r>
+      <w:proofErr w:type="spellStart"/>
+      <w:r>
+        <w:rPr>
+          <w:rFonts w:ascii="Times New Roman" w:eastAsia="Times New Roman" w:hAnsi="Times New Roman" w:cs="Times New Roman"/>
+          <w:color w:val="333333"/>
+          <w:szCs w:val="20"/>
+          <w:lang w:eastAsia="es-EC"/>
+        </w:rPr>
+        <w:t>mainboard</w:t>
+      </w:r>
+      <w:proofErr w:type="spellEnd"/>
+      <w:r>
+        <w:rPr>
+          <w:rFonts w:ascii="Times New Roman" w:eastAsia="Times New Roman" w:hAnsi="Times New Roman" w:cs="Times New Roman"/>
+          <w:color w:val="333333"/>
+          <w:szCs w:val="20"/>
+          <w:lang w:eastAsia="es-EC"/>
+        </w:rPr>
+        <w:t xml:space="preserve"> se conectaran todos los materiales mencionados, con la cámara se identificara el código QR, se desea que esta detección se realice en tiempo real,  el contenido de esta detección se mostrara en la pantalla LCD o </w:t>
+      </w:r>
+      <w:proofErr w:type="spellStart"/>
+      <w:r>
+        <w:rPr>
+          <w:rFonts w:ascii="Times New Roman" w:eastAsia="Times New Roman" w:hAnsi="Times New Roman" w:cs="Times New Roman"/>
+          <w:color w:val="333333"/>
+          <w:szCs w:val="20"/>
+          <w:lang w:eastAsia="es-EC"/>
+        </w:rPr>
+        <w:t>Display</w:t>
+      </w:r>
+      <w:proofErr w:type="spellEnd"/>
+      <w:r>
+        <w:rPr>
+          <w:rFonts w:ascii="Times New Roman" w:eastAsia="Times New Roman" w:hAnsi="Times New Roman" w:cs="Times New Roman"/>
+          <w:color w:val="333333"/>
+          <w:szCs w:val="20"/>
+          <w:lang w:eastAsia="es-EC"/>
+        </w:rPr>
+        <w:t xml:space="preserve"> T35, utilizado en prácticas anteriores, la fuente de poder es propia de los gadgets, ya que proporciona la energía necesaria para que estos funciones, el botón de manera tentativa, se utilizara para tomar fotos con la cámara.</w:t>
+      </w:r>
+    </w:p>
+    <w:p>
+      <w:pPr>
+        <w:shd w:val="clear" w:color="auto" w:fill="FFFFFF"/>
+        <w:spacing w:before="100" w:beforeAutospacing="1" w:after="100" w:afterAutospacing="1" w:line="293" w:lineRule="atLeast"/>
+        <w:jc w:val="both"/>
+        <w:rPr>
+          <w:rFonts w:ascii="Times New Roman" w:eastAsia="Times New Roman" w:hAnsi="Times New Roman" w:cs="Times New Roman"/>
+          <w:b/>
+          <w:color w:val="333333"/>
+          <w:szCs w:val="20"/>
+          <w:lang w:eastAsia="es-EC"/>
+        </w:rPr>
+      </w:pPr>
+      <w:r>
+        <w:rPr>
+          <w:rFonts w:ascii="Times New Roman" w:eastAsia="Times New Roman" w:hAnsi="Times New Roman" w:cs="Times New Roman"/>
+          <w:b/>
+          <w:color w:val="333333"/>
+          <w:szCs w:val="20"/>
+          <w:lang w:eastAsia="es-EC"/>
+        </w:rPr>
+        <w:t>Funcionalidades</w:t>
+      </w:r>
+    </w:p>
+    <w:p>
+      <w:pPr>
+        <w:shd w:val="clear" w:color="auto" w:fill="FFFFFF"/>
+        <w:spacing w:before="100" w:beforeAutospacing="1" w:after="100" w:afterAutospacing="1" w:line="293" w:lineRule="atLeast"/>
+        <w:jc w:val="both"/>
+        <w:rPr>
+          <w:rFonts w:ascii="Times New Roman" w:eastAsia="Times New Roman" w:hAnsi="Times New Roman" w:cs="Times New Roman"/>
+          <w:color w:val="333333"/>
+          <w:szCs w:val="20"/>
+          <w:lang w:eastAsia="es-EC"/>
+        </w:rPr>
+      </w:pPr>
+      <w:r>
+        <w:rPr>
+          <w:rFonts w:ascii="Times New Roman" w:eastAsia="Times New Roman" w:hAnsi="Times New Roman" w:cs="Times New Roman"/>
+          <w:color w:val="333333"/>
+          <w:szCs w:val="20"/>
+          <w:lang w:eastAsia="es-EC"/>
+        </w:rPr>
+        <w:t xml:space="preserve">Una vez creado el gadget, se utilizará una cámara para detectar en tiempo real un código QR y realizar una acción determinada y previamente codificada, el contenido o el enlace del </w:t>
+      </w:r>
+      <w:r>
+        <w:rPr>
+          <w:rFonts w:ascii="Times New Roman" w:eastAsia="Times New Roman" w:hAnsi="Times New Roman" w:cs="Times New Roman"/>
+          <w:color w:val="333333"/>
+          <w:szCs w:val="20"/>
+          <w:lang w:eastAsia="es-EC"/>
+        </w:rPr>
+        <w:t xml:space="preserve">código QR se mostrará en pantalla, para la detección del contenido QR, se utilizará una librería específica para este propósito. </w:t>
+      </w:r>
+    </w:p>
+    <w:p>
+      <w:pPr>
+        <w:shd w:val="clear" w:color="auto" w:fill="FFFFFF"/>
+        <w:spacing w:before="100" w:beforeAutospacing="1" w:after="100" w:afterAutospacing="1" w:line="293" w:lineRule="atLeast"/>
+        <w:jc w:val="both"/>
+        <w:rPr>
+          <w:rFonts w:ascii="Times New Roman" w:eastAsia="Times New Roman" w:hAnsi="Times New Roman" w:cs="Times New Roman"/>
+          <w:color w:val="333333"/>
+          <w:szCs w:val="20"/>
+          <w:lang w:eastAsia="es-EC"/>
+        </w:rPr>
+      </w:pPr>
+      <w:r>
+        <w:rPr>
+          <w:rFonts w:ascii="Times New Roman" w:eastAsia="Times New Roman" w:hAnsi="Times New Roman" w:cs="Times New Roman"/>
+          <w:color w:val="333333"/>
+          <w:szCs w:val="20"/>
+          <w:lang w:eastAsia="es-EC"/>
+        </w:rPr>
+        <w:t xml:space="preserve">La detección del código se </w:t>
+      </w:r>
+      <w:proofErr w:type="spellStart"/>
+      <w:r>
+        <w:rPr>
+          <w:rFonts w:ascii="Times New Roman" w:eastAsia="Times New Roman" w:hAnsi="Times New Roman" w:cs="Times New Roman"/>
+          <w:color w:val="333333"/>
+          <w:szCs w:val="20"/>
+          <w:lang w:eastAsia="es-EC"/>
+        </w:rPr>
+        <w:t>hara</w:t>
+      </w:r>
+      <w:proofErr w:type="spellEnd"/>
+      <w:r>
+        <w:rPr>
+          <w:rFonts w:ascii="Times New Roman" w:eastAsia="Times New Roman" w:hAnsi="Times New Roman" w:cs="Times New Roman"/>
+          <w:color w:val="333333"/>
+          <w:szCs w:val="20"/>
+          <w:lang w:eastAsia="es-EC"/>
+        </w:rPr>
+        <w:t xml:space="preserve"> con una librería, la parte fundamental del proyecto, consiste en gestionar el funcionamiento de la misma y adaptarla a las especificaciones deseadas en conjunto con el ambiente de desarrollo de .NET </w:t>
+      </w:r>
+      <w:proofErr w:type="spellStart"/>
+      <w:r>
+        <w:rPr>
+          <w:rFonts w:ascii="Times New Roman" w:eastAsia="Times New Roman" w:hAnsi="Times New Roman" w:cs="Times New Roman"/>
+          <w:color w:val="333333"/>
+          <w:szCs w:val="20"/>
+          <w:lang w:eastAsia="es-EC"/>
+        </w:rPr>
+        <w:t>Gadgeteer</w:t>
+      </w:r>
+      <w:proofErr w:type="spellEnd"/>
+      <w:r>
+        <w:rPr>
+          <w:rFonts w:ascii="Times New Roman" w:eastAsia="Times New Roman" w:hAnsi="Times New Roman" w:cs="Times New Roman"/>
+          <w:color w:val="333333"/>
+          <w:szCs w:val="20"/>
+          <w:lang w:eastAsia="es-EC"/>
+        </w:rPr>
+        <w:t xml:space="preserve"> para mostrar finalmente el contenido del código en el </w:t>
+      </w:r>
+      <w:proofErr w:type="spellStart"/>
+      <w:r>
+        <w:rPr>
+          <w:rFonts w:ascii="Times New Roman" w:eastAsia="Times New Roman" w:hAnsi="Times New Roman" w:cs="Times New Roman"/>
+          <w:color w:val="333333"/>
+          <w:szCs w:val="20"/>
+          <w:lang w:eastAsia="es-EC"/>
+        </w:rPr>
+        <w:t>Display</w:t>
+      </w:r>
+      <w:proofErr w:type="spellEnd"/>
+      <w:r>
+        <w:rPr>
+          <w:rFonts w:ascii="Times New Roman" w:eastAsia="Times New Roman" w:hAnsi="Times New Roman" w:cs="Times New Roman"/>
+          <w:color w:val="333333"/>
+          <w:szCs w:val="20"/>
+          <w:lang w:eastAsia="es-EC"/>
+        </w:rPr>
+        <w:t xml:space="preserve"> T35 </w:t>
+      </w:r>
+    </w:p>
+    <w:p>
+      <w:pPr>
+        <w:shd w:val="clear" w:color="auto" w:fill="FFFFFF"/>
+        <w:spacing w:before="100" w:beforeAutospacing="1" w:after="100" w:afterAutospacing="1" w:line="293" w:lineRule="atLeast"/>
+        <w:jc w:val="both"/>
+        <w:rPr>
+          <w:rFonts w:ascii="Times New Roman" w:eastAsia="Times New Roman" w:hAnsi="Times New Roman" w:cs="Times New Roman"/>
+          <w:b/>
+          <w:color w:val="333333"/>
+          <w:szCs w:val="20"/>
+          <w:lang w:eastAsia="es-EC"/>
+        </w:rPr>
+      </w:pPr>
+    </w:p>
+    <w:p>
+      <w:pPr>
+        <w:shd w:val="clear" w:color="auto" w:fill="FFFFFF"/>
+        <w:spacing w:before="100" w:beforeAutospacing="1" w:after="100" w:afterAutospacing="1" w:line="293" w:lineRule="atLeast"/>
+        <w:jc w:val="both"/>
+        <w:rPr>
+          <w:rFonts w:ascii="Times New Roman" w:eastAsia="Times New Roman" w:hAnsi="Times New Roman" w:cs="Times New Roman"/>
+          <w:b/>
+          <w:color w:val="333333"/>
+          <w:szCs w:val="20"/>
+          <w:lang w:eastAsia="es-EC"/>
+        </w:rPr>
+      </w:pPr>
+    </w:p>
+    <w:p>
+      <w:pPr>
+        <w:shd w:val="clear" w:color="auto" w:fill="FFFFFF"/>
+        <w:spacing w:before="100" w:beforeAutospacing="1" w:after="100" w:afterAutospacing="1" w:line="293" w:lineRule="atLeast"/>
+        <w:jc w:val="both"/>
+        <w:rPr>
+          <w:rFonts w:ascii="Times New Roman" w:eastAsia="Times New Roman" w:hAnsi="Times New Roman" w:cs="Times New Roman"/>
+          <w:b/>
+          <w:color w:val="333333"/>
+          <w:szCs w:val="20"/>
+          <w:lang w:eastAsia="es-EC"/>
+        </w:rPr>
+      </w:pPr>
+      <w:bookmarkStart w:id="0" w:name="_GoBack"/>
+      <w:bookmarkEnd w:id="0"/>
+      <w:r>
+        <w:rPr>
+          <w:rFonts w:ascii="Times New Roman" w:eastAsia="Times New Roman" w:hAnsi="Times New Roman" w:cs="Times New Roman"/>
+          <w:b/>
+          <w:color w:val="333333"/>
+          <w:szCs w:val="20"/>
+          <w:lang w:eastAsia="es-EC"/>
+        </w:rPr>
+        <w:lastRenderedPageBreak/>
+        <w:t>Retos:</w:t>
+      </w:r>
+    </w:p>
+    <w:p>
+      <w:pPr>
+        <w:shd w:val="clear" w:color="auto" w:fill="FFFFFF"/>
+        <w:spacing w:before="100" w:beforeAutospacing="1" w:after="100" w:afterAutospacing="1" w:line="293" w:lineRule="atLeast"/>
+        <w:jc w:val="both"/>
+        <w:rPr>
+          <w:rFonts w:ascii="Times New Roman" w:eastAsia="Times New Roman" w:hAnsi="Times New Roman" w:cs="Times New Roman"/>
+          <w:color w:val="333333"/>
+          <w:szCs w:val="20"/>
+          <w:lang w:eastAsia="es-EC"/>
+        </w:rPr>
+      </w:pPr>
+      <w:r>
+        <w:rPr>
+          <w:rFonts w:ascii="Times New Roman" w:eastAsia="Times New Roman" w:hAnsi="Times New Roman" w:cs="Times New Roman"/>
+          <w:color w:val="333333"/>
+          <w:szCs w:val="20"/>
+          <w:lang w:eastAsia="es-EC"/>
+        </w:rPr>
+        <w:t xml:space="preserve">Para el proyecto se utilizará una librería que decodifica el código QR, en tiempo real, previo a la programación necesaria que hay que realizar para manejar el contenido, y mostrarlo en la LCD, será necesario adaptar esta librería al IDE .Net </w:t>
+      </w:r>
+      <w:proofErr w:type="spellStart"/>
+      <w:r>
+        <w:rPr>
+          <w:rFonts w:ascii="Times New Roman" w:eastAsia="Times New Roman" w:hAnsi="Times New Roman" w:cs="Times New Roman"/>
+          <w:color w:val="333333"/>
+          <w:szCs w:val="20"/>
+          <w:lang w:eastAsia="es-EC"/>
+        </w:rPr>
+        <w:t>Gadgeteer</w:t>
+      </w:r>
+      <w:proofErr w:type="spellEnd"/>
+      <w:r>
+        <w:rPr>
+          <w:rFonts w:ascii="Times New Roman" w:eastAsia="Times New Roman" w:hAnsi="Times New Roman" w:cs="Times New Roman"/>
+          <w:color w:val="333333"/>
+          <w:szCs w:val="20"/>
+          <w:lang w:eastAsia="es-EC"/>
+        </w:rPr>
+        <w:t xml:space="preserve"> con Visual Studio.</w:t>
+      </w:r>
+    </w:p>
+    <w:p>
+      <w:pPr>
+        <w:shd w:val="clear" w:color="auto" w:fill="FFFFFF"/>
+        <w:spacing w:before="100" w:beforeAutospacing="1" w:after="100" w:afterAutospacing="1" w:line="293" w:lineRule="atLeast"/>
+        <w:jc w:val="both"/>
+        <w:rPr>
+          <w:rFonts w:ascii="Times New Roman" w:eastAsia="Times New Roman" w:hAnsi="Times New Roman" w:cs="Times New Roman"/>
+          <w:color w:val="333333"/>
+          <w:szCs w:val="20"/>
+          <w:lang w:eastAsia="es-EC"/>
+        </w:rPr>
+      </w:pPr>
+      <w:r>
+        <w:rPr>
+          <w:rFonts w:ascii="Times New Roman" w:eastAsia="Times New Roman" w:hAnsi="Times New Roman" w:cs="Times New Roman"/>
+          <w:color w:val="333333"/>
           <w:szCs w:val="20"/>
           <w:lang w:eastAsia="es-EC"/>
         </w:rPr>
@@ -1180,9 +1528,8 @@
       <w:proofErr w:type="spellStart"/>
       <w:r>
         <w:rPr>
-          <w:rFonts w:ascii="Trebuchet MS" w:eastAsia="Times New Roman" w:hAnsi="Trebuchet MS" w:cs="Times New Roman"/>
-          <w:color w:val="333333"/>
-          <w:sz w:val="20"/>
+          <w:rFonts w:ascii="Times New Roman" w:eastAsia="Times New Roman" w:hAnsi="Times New Roman" w:cs="Times New Roman"/>
+          <w:color w:val="333333"/>
           <w:szCs w:val="20"/>
           <w:lang w:eastAsia="es-EC"/>
         </w:rPr>
@@ -1191,14 +1538,26 @@
       <w:proofErr w:type="spellEnd"/>
       <w:r>
         <w:rPr>
-          <w:rFonts w:ascii="Trebuchet MS" w:eastAsia="Times New Roman" w:hAnsi="Trebuchet MS" w:cs="Times New Roman"/>
-          <w:color w:val="333333"/>
-          <w:sz w:val="20"/>
+          <w:rFonts w:ascii="Times New Roman" w:eastAsia="Times New Roman" w:hAnsi="Times New Roman" w:cs="Times New Roman"/>
+          <w:color w:val="333333"/>
           <w:szCs w:val="20"/>
           <w:lang w:eastAsia="es-EC"/>
         </w:rPr>
         <w:t xml:space="preserve"> (ESPOL, por ejemplo) para mostrar contenido personalizado (Calificaciones, u otros.)  </w:t>
       </w:r>
+    </w:p>
+    <w:p>
+      <w:pPr>
+        <w:shd w:val="clear" w:color="auto" w:fill="FFFFFF"/>
+        <w:spacing w:before="100" w:beforeAutospacing="1" w:after="100" w:afterAutospacing="1" w:line="293" w:lineRule="atLeast"/>
+        <w:jc w:val="both"/>
+        <w:rPr>
+          <w:rFonts w:ascii="Times New Roman" w:eastAsia="Times New Roman" w:hAnsi="Times New Roman" w:cs="Times New Roman"/>
+          <w:color w:val="333333"/>
+          <w:szCs w:val="20"/>
+          <w:lang w:eastAsia="es-EC"/>
+        </w:rPr>
+      </w:pPr>
     </w:p>
     <w:sectPr>
       <w:pgSz w:w="12240" w:h="15840"/>
@@ -1327,8 +1686,124 @@
       </w:pPr>
     </w:lvl>
   </w:abstractNum>
+  <w:abstractNum w:abstractNumId="1" w15:restartNumberingAfterBreak="0">
+    <w:nsid w:val="7EAD04D6"/>
+    <w:multiLevelType w:val="hybridMultilevel"/>
+    <w:tmpl w:val="568A6E76"/>
+    <w:lvl w:ilvl="0" w:tplc="300A0001">
+      <w:start w:val="1"/>
+      <w:numFmt w:val="bullet"/>
+      <w:lvlText w:val=""/>
+      <w:lvlJc w:val="left"/>
+      <w:pPr>
+        <w:ind w:left="720" w:hanging="360"/>
+      </w:pPr>
+      <w:rPr>
+        <w:rFonts w:ascii="Symbol" w:hAnsi="Symbol" w:hint="default"/>
+      </w:rPr>
+    </w:lvl>
+    <w:lvl w:ilvl="1" w:tplc="300A0003">
+      <w:start w:val="1"/>
+      <w:numFmt w:val="bullet"/>
+      <w:lvlText w:val="o"/>
+      <w:lvlJc w:val="left"/>
+      <w:pPr>
+        <w:ind w:left="1440" w:hanging="360"/>
+      </w:pPr>
+      <w:rPr>
+        <w:rFonts w:ascii="Courier New" w:hAnsi="Courier New" w:cs="Courier New" w:hint="default"/>
+      </w:rPr>
+    </w:lvl>
+    <w:lvl w:ilvl="2" w:tplc="300A0005" w:tentative="1">
+      <w:start w:val="1"/>
+      <w:numFmt w:val="bullet"/>
+      <w:lvlText w:val=""/>
+      <w:lvlJc w:val="left"/>
+      <w:pPr>
+        <w:ind w:left="2160" w:hanging="360"/>
+      </w:pPr>
+      <w:rPr>
+        <w:rFonts w:ascii="Wingdings" w:hAnsi="Wingdings" w:hint="default"/>
+      </w:rPr>
+    </w:lvl>
+    <w:lvl w:ilvl="3" w:tplc="300A0001" w:tentative="1">
+      <w:start w:val="1"/>
+      <w:numFmt w:val="bullet"/>
+      <w:lvlText w:val=""/>
+      <w:lvlJc w:val="left"/>
+      <w:pPr>
+        <w:ind w:left="2880" w:hanging="360"/>
+      </w:pPr>
+      <w:rPr>
+        <w:rFonts w:ascii="Symbol" w:hAnsi="Symbol" w:hint="default"/>
+      </w:rPr>
+    </w:lvl>
+    <w:lvl w:ilvl="4" w:tplc="300A0003" w:tentative="1">
+      <w:start w:val="1"/>
+      <w:numFmt w:val="bullet"/>
+      <w:lvlText w:val="o"/>
+      <w:lvlJc w:val="left"/>
+      <w:pPr>
+        <w:ind w:left="3600" w:hanging="360"/>
+      </w:pPr>
+      <w:rPr>
+        <w:rFonts w:ascii="Courier New" w:hAnsi="Courier New" w:cs="Courier New" w:hint="default"/>
+      </w:rPr>
+    </w:lvl>
+    <w:lvl w:ilvl="5" w:tplc="300A0005" w:tentative="1">
+      <w:start w:val="1"/>
+      <w:numFmt w:val="bullet"/>
+      <w:lvlText w:val=""/>
+      <w:lvlJc w:val="left"/>
+      <w:pPr>
+        <w:ind w:left="4320" w:hanging="360"/>
+      </w:pPr>
+      <w:rPr>
+        <w:rFonts w:ascii="Wingdings" w:hAnsi="Wingdings" w:hint="default"/>
+      </w:rPr>
+    </w:lvl>
+    <w:lvl w:ilvl="6" w:tplc="300A0001" w:tentative="1">
+      <w:start w:val="1"/>
+      <w:numFmt w:val="bullet"/>
+      <w:lvlText w:val=""/>
+      <w:lvlJc w:val="left"/>
+      <w:pPr>
+        <w:ind w:left="5040" w:hanging="360"/>
+      </w:pPr>
+      <w:rPr>
+        <w:rFonts w:ascii="Symbol" w:hAnsi="Symbol" w:hint="default"/>
+      </w:rPr>
+    </w:lvl>
+    <w:lvl w:ilvl="7" w:tplc="300A0003" w:tentative="1">
+      <w:start w:val="1"/>
+      <w:numFmt w:val="bullet"/>
+      <w:lvlText w:val="o"/>
+      <w:lvlJc w:val="left"/>
+      <w:pPr>
+        <w:ind w:left="5760" w:hanging="360"/>
+      </w:pPr>
+      <w:rPr>
+        <w:rFonts w:ascii="Courier New" w:hAnsi="Courier New" w:cs="Courier New" w:hint="default"/>
+      </w:rPr>
+    </w:lvl>
+    <w:lvl w:ilvl="8" w:tplc="300A0005" w:tentative="1">
+      <w:start w:val="1"/>
+      <w:numFmt w:val="bullet"/>
+      <w:lvlText w:val=""/>
+      <w:lvlJc w:val="left"/>
+      <w:pPr>
+        <w:ind w:left="6480" w:hanging="360"/>
+      </w:pPr>
+      <w:rPr>
+        <w:rFonts w:ascii="Wingdings" w:hAnsi="Wingdings" w:hint="default"/>
+      </w:rPr>
+    </w:lvl>
+  </w:abstractNum>
   <w:num w:numId="1">
     <w:abstractNumId w:val="0"/>
+  </w:num>
+  <w:num w:numId="2">
+    <w:abstractNumId w:val="1"/>
   </w:num>
 </w:numbering>
 </file>
@@ -1779,6 +2254,17 @@
       <w:lang w:eastAsia="es-EC"/>
     </w:rPr>
   </w:style>
+  <w:style w:type="paragraph" w:styleId="Prrafodelista">
+    <w:name w:val="List Paragraph"/>
+    <w:basedOn w:val="Normal"/>
+    <w:uiPriority w:val="34"/>
+    <w:qFormat/>
+    <w:rsid w:val="00AB38EC"/>
+    <w:pPr>
+      <w:ind w:left="720"/>
+      <w:contextualSpacing/>
+    </w:pPr>
+  </w:style>
 </w:styles>
 </file>
 

</xml_diff>

<commit_message>
Especificaciones del proyecto en el documento
</commit_message>
<xml_diff>
--- a/Documentacion/Proyecto I Parcial.docx
+++ b/Documentacion/Proyecto I Parcial.docx
@@ -278,7 +278,7 @@
               </mc:Choice>
               <mc:Fallback>
                 <w:pict>
-                  <v:group w14:anchorId="674FC012" id="Grupo 149" o:spid="_x0000_s1026" style="position:absolute;margin-left:0;margin-top:0;width:8in;height:95.7pt;z-index:251662336;mso-width-percent:941;mso-height-percent:121;mso-top-percent:23;mso-position-horizontal:center;mso-position-horizontal-relative:page;mso-position-vertical-relative:page;mso-width-percent:941;mso-height-percent:121;mso-top-percent:23" coordorigin="" coordsize="73152,12161" o:gfxdata="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">
+                  <v:group w14:anchorId="637A74B2" id="Grupo 149" o:spid="_x0000_s1026" style="position:absolute;margin-left:0;margin-top:0;width:8in;height:95.7pt;z-index:251662336;mso-width-percent:941;mso-height-percent:121;mso-top-percent:23;mso-position-horizontal:center;mso-position-horizontal-relative:page;mso-position-vertical-relative:page;mso-width-percent:941;mso-height-percent:121;mso-top-percent:23" coordorigin="" coordsize="73152,12161" o:gfxdata="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">
                     <v:shape id="Rectángulo 51" o:spid="_x0000_s1027" style="position:absolute;width:73152;height:11303;visibility:visible;mso-wrap-style:square;v-text-anchor:middle" coordsize="7312660,1129665" o:gfxdata="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" path="m,l7312660,r,1129665l3619500,733425,,1091565,,xe" fillcolor="#5b9bd5 [3204]" stroked="f" strokeweight="1pt">
                       <v:stroke joinstyle="miter"/>
                       <v:path arrowok="t" o:connecttype="custom" o:connectlocs="0,0;7315200,0;7315200,1130373;3620757,733885;0,1092249;0,0" o:connectangles="0,0,0,0,0,0"/>
@@ -1448,8 +1448,6 @@
           <w:lang w:eastAsia="es-EC"/>
         </w:rPr>
       </w:pPr>
-      <w:bookmarkStart w:id="0" w:name="_GoBack"/>
-      <w:bookmarkEnd w:id="0"/>
       <w:r>
         <w:rPr>
           <w:rFonts w:ascii="Times New Roman" w:eastAsia="Times New Roman" w:hAnsi="Times New Roman" w:cs="Times New Roman"/>
@@ -1553,11 +1551,160 @@
         <w:jc w:val="both"/>
         <w:rPr>
           <w:rFonts w:ascii="Times New Roman" w:eastAsia="Times New Roman" w:hAnsi="Times New Roman" w:cs="Times New Roman"/>
-          <w:color w:val="333333"/>
-          <w:szCs w:val="20"/>
-          <w:lang w:eastAsia="es-EC"/>
-        </w:rPr>
-      </w:pPr>
+          <w:b/>
+          <w:color w:val="333333"/>
+          <w:szCs w:val="20"/>
+          <w:lang w:val="en-US" w:eastAsia="es-EC"/>
+        </w:rPr>
+      </w:pPr>
+      <w:bookmarkStart w:id="0" w:name="_GoBack"/>
+      <w:r>
+        <w:rPr>
+          <w:rFonts w:ascii="Times New Roman" w:eastAsia="Times New Roman" w:hAnsi="Times New Roman" w:cs="Times New Roman"/>
+          <w:b/>
+          <w:color w:val="333333"/>
+          <w:szCs w:val="20"/>
+          <w:lang w:val="en-US" w:eastAsia="es-EC"/>
+        </w:rPr>
+        <w:t xml:space="preserve">Enlace </w:t>
+      </w:r>
+      <w:proofErr w:type="spellStart"/>
+      <w:r>
+        <w:rPr>
+          <w:rFonts w:ascii="Times New Roman" w:eastAsia="Times New Roman" w:hAnsi="Times New Roman" w:cs="Times New Roman"/>
+          <w:b/>
+          <w:color w:val="333333"/>
+          <w:szCs w:val="20"/>
+          <w:lang w:val="en-US" w:eastAsia="es-EC"/>
+        </w:rPr>
+        <w:t>repositorio</w:t>
+      </w:r>
+      <w:proofErr w:type="spellEnd"/>
+    </w:p>
+    <w:bookmarkEnd w:id="0"/>
+    <w:p>
+      <w:pPr>
+        <w:shd w:val="clear" w:color="auto" w:fill="FFFFFF"/>
+        <w:spacing w:before="100" w:beforeAutospacing="1" w:after="100" w:afterAutospacing="1" w:line="293" w:lineRule="atLeast"/>
+        <w:jc w:val="both"/>
+        <w:rPr>
+          <w:rFonts w:ascii="Times New Roman" w:eastAsia="Times New Roman" w:hAnsi="Times New Roman" w:cs="Times New Roman"/>
+          <w:color w:val="333333"/>
+          <w:szCs w:val="20"/>
+          <w:lang w:val="en-US" w:eastAsia="es-EC"/>
+        </w:rPr>
+      </w:pPr>
+      <w:r>
+        <w:rPr>
+          <w:rFonts w:ascii="Times New Roman" w:eastAsia="Times New Roman" w:hAnsi="Times New Roman" w:cs="Times New Roman"/>
+          <w:color w:val="333333"/>
+          <w:szCs w:val="20"/>
+          <w:lang w:val="en-US" w:eastAsia="es-EC"/>
+        </w:rPr>
+        <w:fldChar w:fldCharType="begin"/>
+      </w:r>
+      <w:r>
+        <w:rPr>
+          <w:rFonts w:ascii="Times New Roman" w:eastAsia="Times New Roman" w:hAnsi="Times New Roman" w:cs="Times New Roman"/>
+          <w:color w:val="333333"/>
+          <w:szCs w:val="20"/>
+          <w:lang w:val="en-US" w:eastAsia="es-EC"/>
+        </w:rPr>
+        <w:instrText xml:space="preserve"> HYPERLINK "</w:instrText>
+      </w:r>
+      <w:r>
+        <w:rPr>
+          <w:rFonts w:ascii="Times New Roman" w:eastAsia="Times New Roman" w:hAnsi="Times New Roman" w:cs="Times New Roman"/>
+          <w:color w:val="333333"/>
+          <w:szCs w:val="20"/>
+          <w:lang w:val="en-US" w:eastAsia="es-EC"/>
+        </w:rPr>
+        <w:instrText>https://github.com/edmunoz/ProyectoParcialDSCC</w:instrText>
+      </w:r>
+      <w:r>
+        <w:rPr>
+          <w:rFonts w:ascii="Times New Roman" w:eastAsia="Times New Roman" w:hAnsi="Times New Roman" w:cs="Times New Roman"/>
+          <w:color w:val="333333"/>
+          <w:szCs w:val="20"/>
+          <w:lang w:val="en-US" w:eastAsia="es-EC"/>
+        </w:rPr>
+        <w:instrText xml:space="preserve">" </w:instrText>
+      </w:r>
+      <w:r>
+        <w:rPr>
+          <w:rFonts w:ascii="Times New Roman" w:eastAsia="Times New Roman" w:hAnsi="Times New Roman" w:cs="Times New Roman"/>
+          <w:color w:val="333333"/>
+          <w:szCs w:val="20"/>
+          <w:lang w:val="en-US" w:eastAsia="es-EC"/>
+        </w:rPr>
+        <w:fldChar w:fldCharType="separate"/>
+      </w:r>
+      <w:r>
+        <w:rPr>
+          <w:rStyle w:val="Hipervnculo"/>
+          <w:rFonts w:ascii="Times New Roman" w:eastAsia="Times New Roman" w:hAnsi="Times New Roman" w:cs="Times New Roman"/>
+          <w:szCs w:val="20"/>
+          <w:lang w:val="en-US" w:eastAsia="es-EC"/>
+        </w:rPr>
+        <w:t>https://github.com/edmunoz/ProyectoParcialDSCC</w:t>
+      </w:r>
+      <w:r>
+        <w:rPr>
+          <w:rFonts w:ascii="Times New Roman" w:eastAsia="Times New Roman" w:hAnsi="Times New Roman" w:cs="Times New Roman"/>
+          <w:color w:val="333333"/>
+          <w:szCs w:val="20"/>
+          <w:lang w:val="en-US" w:eastAsia="es-EC"/>
+        </w:rPr>
+        <w:fldChar w:fldCharType="end"/>
+      </w:r>
+    </w:p>
+    <w:p>
+      <w:pPr>
+        <w:shd w:val="clear" w:color="auto" w:fill="FFFFFF"/>
+        <w:spacing w:before="100" w:beforeAutospacing="1" w:after="100" w:afterAutospacing="1" w:line="293" w:lineRule="atLeast"/>
+        <w:jc w:val="both"/>
+        <w:rPr>
+          <w:rFonts w:ascii="Times New Roman" w:eastAsia="Times New Roman" w:hAnsi="Times New Roman" w:cs="Times New Roman"/>
+          <w:b/>
+          <w:color w:val="333333"/>
+          <w:szCs w:val="20"/>
+          <w:lang w:val="en-US" w:eastAsia="es-EC"/>
+        </w:rPr>
+      </w:pPr>
+      <w:proofErr w:type="spellStart"/>
+      <w:r>
+        <w:rPr>
+          <w:rFonts w:ascii="Times New Roman" w:eastAsia="Times New Roman" w:hAnsi="Times New Roman" w:cs="Times New Roman"/>
+          <w:b/>
+          <w:color w:val="333333"/>
+          <w:szCs w:val="20"/>
+          <w:lang w:val="en-US" w:eastAsia="es-EC"/>
+        </w:rPr>
+        <w:t>Referencias</w:t>
+      </w:r>
+      <w:proofErr w:type="spellEnd"/>
+    </w:p>
+    <w:p>
+      <w:pPr>
+        <w:shd w:val="clear" w:color="auto" w:fill="FFFFFF"/>
+        <w:spacing w:before="100" w:beforeAutospacing="1" w:after="100" w:afterAutospacing="1" w:line="293" w:lineRule="atLeast"/>
+        <w:jc w:val="both"/>
+        <w:rPr>
+          <w:rFonts w:ascii="Times New Roman" w:eastAsia="Times New Roman" w:hAnsi="Times New Roman" w:cs="Times New Roman"/>
+          <w:color w:val="333333"/>
+          <w:szCs w:val="20"/>
+          <w:lang w:val="en-US" w:eastAsia="es-EC"/>
+        </w:rPr>
+      </w:pPr>
+      <w:r>
+        <w:rPr>
+          <w:rFonts w:ascii="Times New Roman" w:eastAsia="Times New Roman" w:hAnsi="Times New Roman" w:cs="Times New Roman"/>
+          <w:color w:val="333333"/>
+          <w:szCs w:val="20"/>
+          <w:lang w:val="en-US" w:eastAsia="es-EC"/>
+        </w:rPr>
+        <w:t>https://zxingnet.codeplex.com/</w:t>
+      </w:r>
     </w:p>
     <w:sectPr>
       <w:pgSz w:w="12240" w:h="15840"/>
@@ -2265,6 +2412,17 @@
       <w:contextualSpacing/>
     </w:pPr>
   </w:style>
+  <w:style w:type="character" w:styleId="Hipervnculo">
+    <w:name w:val="Hyperlink"/>
+    <w:basedOn w:val="Fuentedeprrafopredeter"/>
+    <w:uiPriority w:val="99"/>
+    <w:unhideWhenUsed/>
+    <w:rsid w:val="00CB1FC2"/>
+    <w:rPr>
+      <w:color w:val="0563C1" w:themeColor="hyperlink"/>
+      <w:u w:val="single"/>
+    </w:rPr>
+  </w:style>
 </w:styles>
 </file>
 

</xml_diff>